<commit_message>
[docs] Cambios en Declaración responsable Student 3
</commit_message>
<xml_diff>
--- a/reports/D02/Student#3/05 Requirements - Student #3.docx
+++ b/reports/D02/Student#3/05 Requirements - Student #3.docx
@@ -193,13 +193,12 @@
                 <w15:appearance w15:val="hidden"/>
                 <w:text/>
               </w:sdtPr>
-              <w:sdtEndPr/>
               <w:sdtContent>
                 <w:r>
                   <w:rPr>
                     <w:rFonts w:asciiTheme="majorHAnsi" w:hAnsiTheme="majorHAnsi" w:cstheme="majorHAnsi"/>
                   </w:rPr>
-                  <w:t xml:space="preserve"> https://github.com/DiViToXiC/Acme-SF-D01</w:t>
+                  <w:t xml:space="preserve"> https://github.com/Luis-Giraldo-Santiago3/Acme-SF-D02</w:t>
                 </w:r>
               </w:sdtContent>
             </w:sdt>
@@ -6501,7 +6500,7 @@
     <w:rsid w:val="006772D3"/>
     <w:rsid w:val="00910281"/>
     <w:rsid w:val="00BC2E03"/>
-    <w:rsid w:val="00D1747A"/>
+    <w:rsid w:val="00E3594B"/>
   </w:rsids>
   <m:mathPr>
     <m:mathFont m:val="Cambria Math"/>

</xml_diff>